<commit_message>
capstone wip - up to baseline model
</commit_message>
<xml_diff>
--- a/CAPSTONE.docx
+++ b/CAPSTONE.docx
@@ -451,14 +451,144 @@
           <w:numId w:val="3"/>
         </w:numPr>
       </w:pPr>
+    </w:p>
+    <w:p>
+      <w:r>
+        <w:lastRenderedPageBreak/>
+        <w:t xml:space="preserve"> </w:t>
+      </w:r>
+      <w:r>
+        <w:t>Considerations:</w:t>
+      </w:r>
+    </w:p>
+    <w:p>
+      <w:pPr>
+        <w:pStyle w:val="ListParagraph"/>
+        <w:numPr>
+          <w:ilvl w:val="0"/>
+          <w:numId w:val="5"/>
+        </w:numPr>
+      </w:pPr>
+      <w:proofErr w:type="spellStart"/>
+      <w:r>
+        <w:t>Undersample</w:t>
+      </w:r>
+      <w:proofErr w:type="spellEnd"/>
+      <w:r>
+        <w:t xml:space="preserve"> rather than oversample</w:t>
+      </w:r>
+    </w:p>
+    <w:p>
+      <w:pPr>
+        <w:pStyle w:val="ListParagraph"/>
+        <w:numPr>
+          <w:ilvl w:val="0"/>
+          <w:numId w:val="5"/>
+        </w:numPr>
+      </w:pPr>
+      <w:r>
+        <w:t>Inner join</w:t>
+      </w:r>
+    </w:p>
+    <w:p>
+      <w:pPr>
+        <w:pStyle w:val="ListParagraph"/>
+        <w:numPr>
+          <w:ilvl w:val="0"/>
+          <w:numId w:val="5"/>
+        </w:numPr>
+      </w:pPr>
+      <w:r>
+        <w:t>Confusion matrix – minimize false negatives</w:t>
+      </w:r>
+    </w:p>
+    <w:p>
+      <w:pPr>
+        <w:pStyle w:val="ListParagraph"/>
+        <w:numPr>
+          <w:ilvl w:val="0"/>
+          <w:numId w:val="5"/>
+        </w:numPr>
+      </w:pPr>
+      <w:r>
+        <w:t>AUC-ROC</w:t>
+      </w:r>
+    </w:p>
+    <w:p>
+      <w:pPr>
+        <w:pStyle w:val="ListParagraph"/>
+        <w:numPr>
+          <w:ilvl w:val="0"/>
+          <w:numId w:val="5"/>
+        </w:numPr>
+      </w:pPr>
+      <w:proofErr w:type="spellStart"/>
+      <w:r>
+        <w:t>Corr</w:t>
+      </w:r>
+      <w:proofErr w:type="spellEnd"/>
+      <w:r>
+        <w:t xml:space="preserve"> between target categories and nulls***</w:t>
+      </w:r>
+    </w:p>
+    <w:p>
+      <w:pPr>
+        <w:pStyle w:val="ListParagraph"/>
+        <w:numPr>
+          <w:ilvl w:val="0"/>
+          <w:numId w:val="5"/>
+        </w:numPr>
+      </w:pPr>
+      <w:r>
+        <w:t xml:space="preserve">Visualizations </w:t>
+      </w:r>
+    </w:p>
+    <w:p>
+      <w:pPr>
+        <w:pStyle w:val="ListParagraph"/>
+        <w:numPr>
+          <w:ilvl w:val="1"/>
+          <w:numId w:val="5"/>
+        </w:numPr>
+      </w:pPr>
+      <w:r>
+        <w:t>Distribution of target</w:t>
+      </w:r>
+    </w:p>
+    <w:p>
+      <w:pPr>
+        <w:pStyle w:val="ListParagraph"/>
+        <w:numPr>
+          <w:ilvl w:val="1"/>
+          <w:numId w:val="5"/>
+        </w:numPr>
+      </w:pPr>
+      <w:r>
+        <w:t>Correlation Heatmaps</w:t>
+      </w:r>
+    </w:p>
+    <w:p>
+      <w:pPr>
+        <w:pStyle w:val="ListParagraph"/>
+        <w:numPr>
+          <w:ilvl w:val="1"/>
+          <w:numId w:val="5"/>
+        </w:numPr>
+      </w:pPr>
+      <w:r>
+        <w:t>Outliers</w:t>
+      </w:r>
+    </w:p>
+    <w:p>
+      <w:pPr>
+        <w:pStyle w:val="ListParagraph"/>
+        <w:numPr>
+          <w:ilvl w:val="1"/>
+          <w:numId w:val="5"/>
+        </w:numPr>
+      </w:pPr>
       <w:bookmarkStart w:id="0" w:name="_GoBack"/>
       <w:bookmarkEnd w:id="0"/>
-    </w:p>
-    <w:p>
-      <w:r>
-        <w:lastRenderedPageBreak/>
-        <w:t xml:space="preserve"> </w:t>
-      </w:r>
     </w:p>
     <w:sectPr>
       <w:pgSz w:w="12240" w:h="15840"/>
@@ -562,6 +692,92 @@
     </w:lvl>
   </w:abstractNum>
   <w:abstractNum w:abstractNumId="1" w15:restartNumberingAfterBreak="0">
+    <w:nsid w:val="3DF94757"/>
+    <w:multiLevelType w:val="hybridMultilevel"/>
+    <w:tmpl w:val="4664E6C4"/>
+    <w:lvl w:ilvl="0" w:tplc="0409000F">
+      <w:start w:val="1"/>
+      <w:numFmt w:val="decimal"/>
+      <w:lvlText w:val="%1."/>
+      <w:lvlJc w:val="left"/>
+      <w:pPr>
+        <w:ind w:left="720" w:hanging="360"/>
+      </w:pPr>
+    </w:lvl>
+    <w:lvl w:ilvl="1" w:tplc="04090019">
+      <w:start w:val="1"/>
+      <w:numFmt w:val="lowerLetter"/>
+      <w:lvlText w:val="%2."/>
+      <w:lvlJc w:val="left"/>
+      <w:pPr>
+        <w:ind w:left="1440" w:hanging="360"/>
+      </w:pPr>
+    </w:lvl>
+    <w:lvl w:ilvl="2" w:tplc="0409001B" w:tentative="1">
+      <w:start w:val="1"/>
+      <w:numFmt w:val="lowerRoman"/>
+      <w:lvlText w:val="%3."/>
+      <w:lvlJc w:val="right"/>
+      <w:pPr>
+        <w:ind w:left="2160" w:hanging="180"/>
+      </w:pPr>
+    </w:lvl>
+    <w:lvl w:ilvl="3" w:tplc="0409000F" w:tentative="1">
+      <w:start w:val="1"/>
+      <w:numFmt w:val="decimal"/>
+      <w:lvlText w:val="%4."/>
+      <w:lvlJc w:val="left"/>
+      <w:pPr>
+        <w:ind w:left="2880" w:hanging="360"/>
+      </w:pPr>
+    </w:lvl>
+    <w:lvl w:ilvl="4" w:tplc="04090019" w:tentative="1">
+      <w:start w:val="1"/>
+      <w:numFmt w:val="lowerLetter"/>
+      <w:lvlText w:val="%5."/>
+      <w:lvlJc w:val="left"/>
+      <w:pPr>
+        <w:ind w:left="3600" w:hanging="360"/>
+      </w:pPr>
+    </w:lvl>
+    <w:lvl w:ilvl="5" w:tplc="0409001B" w:tentative="1">
+      <w:start w:val="1"/>
+      <w:numFmt w:val="lowerRoman"/>
+      <w:lvlText w:val="%6."/>
+      <w:lvlJc w:val="right"/>
+      <w:pPr>
+        <w:ind w:left="4320" w:hanging="180"/>
+      </w:pPr>
+    </w:lvl>
+    <w:lvl w:ilvl="6" w:tplc="0409000F" w:tentative="1">
+      <w:start w:val="1"/>
+      <w:numFmt w:val="decimal"/>
+      <w:lvlText w:val="%7."/>
+      <w:lvlJc w:val="left"/>
+      <w:pPr>
+        <w:ind w:left="5040" w:hanging="360"/>
+      </w:pPr>
+    </w:lvl>
+    <w:lvl w:ilvl="7" w:tplc="04090019" w:tentative="1">
+      <w:start w:val="1"/>
+      <w:numFmt w:val="lowerLetter"/>
+      <w:lvlText w:val="%8."/>
+      <w:lvlJc w:val="left"/>
+      <w:pPr>
+        <w:ind w:left="5760" w:hanging="360"/>
+      </w:pPr>
+    </w:lvl>
+    <w:lvl w:ilvl="8" w:tplc="0409001B" w:tentative="1">
+      <w:start w:val="1"/>
+      <w:numFmt w:val="lowerRoman"/>
+      <w:lvlText w:val="%9."/>
+      <w:lvlJc w:val="right"/>
+      <w:pPr>
+        <w:ind w:left="6480" w:hanging="180"/>
+      </w:pPr>
+    </w:lvl>
+  </w:abstractNum>
+  <w:abstractNum w:abstractNumId="2" w15:restartNumberingAfterBreak="0">
     <w:nsid w:val="68A3122E"/>
     <w:multiLevelType w:val="hybridMultilevel"/>
     <w:tmpl w:val="4F7CD026"/>
@@ -674,7 +890,7 @@
       </w:rPr>
     </w:lvl>
   </w:abstractNum>
-  <w:abstractNum w:abstractNumId="2" w15:restartNumberingAfterBreak="0">
+  <w:abstractNum w:abstractNumId="3" w15:restartNumberingAfterBreak="0">
     <w:nsid w:val="7A2D5079"/>
     <w:multiLevelType w:val="hybridMultilevel"/>
     <w:tmpl w:val="47F039D4"/>
@@ -763,7 +979,7 @@
       </w:pPr>
     </w:lvl>
   </w:abstractNum>
-  <w:abstractNum w:abstractNumId="3" w15:restartNumberingAfterBreak="0">
+  <w:abstractNum w:abstractNumId="4" w15:restartNumberingAfterBreak="0">
     <w:nsid w:val="7ECE02BB"/>
     <w:multiLevelType w:val="hybridMultilevel"/>
     <w:tmpl w:val="AFA4C638"/>
@@ -853,16 +1069,19 @@
     </w:lvl>
   </w:abstractNum>
   <w:num w:numId="1">
-    <w:abstractNumId w:val="1"/>
+    <w:abstractNumId w:val="2"/>
   </w:num>
   <w:num w:numId="2">
-    <w:abstractNumId w:val="2"/>
+    <w:abstractNumId w:val="3"/>
   </w:num>
   <w:num w:numId="3">
-    <w:abstractNumId w:val="3"/>
+    <w:abstractNumId w:val="4"/>
   </w:num>
   <w:num w:numId="4">
     <w:abstractNumId w:val="0"/>
+  </w:num>
+  <w:num w:numId="5">
+    <w:abstractNumId w:val="1"/>
   </w:num>
 </w:numbering>
 </file>

</xml_diff>